<commit_message>
added GET search but no unit tests
</commit_message>
<xml_diff>
--- a/Memo.docx
+++ b/Memo.docx
@@ -13,7 +13,11 @@
       </w:pPr>
       <w:r>
         <w:rPr/>
-        <w:t>The project is passing all functional test cases. The project successfully implements all API endpoints except for the final API endpoint,</w:t>
+        <w:t xml:space="preserve">The project is passing all functional test cases. The project successfully implements all API endpoints. </w:t>
+      </w:r>
+      <w:r>
+        <w:rPr/>
+        <w:t>But the Search class is not unit tested</w:t>
       </w:r>
     </w:p>
     <w:p>
@@ -84,21 +88,41 @@
       </w:pPr>
       <w:r>
         <w:rPr/>
-        <w:t>Lines of code in unit tests: 539</w:t>
-      </w:r>
-    </w:p>
-    <w:p>
-      <w:pPr>
-        <w:pStyle w:val="Normal"/>
-        <w:numPr>
-          <w:ilvl w:val="0"/>
-          <w:numId w:val="1"/>
-        </w:numPr>
-        <w:rPr/>
-      </w:pPr>
-      <w:r>
-        <w:rPr/>
-        <w:t>Unit test coverage measured by tap-istanbul: 98.62%</w:t>
+        <w:t xml:space="preserve">Lines of code in unit tests: </w:t>
+      </w:r>
+      <w:r>
+        <w:rPr/>
+        <w:t>729</w:t>
+      </w:r>
+    </w:p>
+    <w:p>
+      <w:pPr>
+        <w:pStyle w:val="Normal"/>
+        <w:numPr>
+          <w:ilvl w:val="0"/>
+          <w:numId w:val="1"/>
+        </w:numPr>
+        <w:rPr/>
+      </w:pPr>
+      <w:r>
+        <w:rPr/>
+        <w:t>Unit test coverage measured by tap-istanbul: 9</w:t>
+      </w:r>
+      <w:r>
+        <w:rPr/>
+        <w:t>2</w:t>
+      </w:r>
+      <w:r>
+        <w:rPr/>
+        <w:t>.</w:t>
+      </w:r>
+      <w:r>
+        <w:rPr/>
+        <w:t>49</w:t>
+      </w:r>
+      <w:r>
+        <w:rPr/>
+        <w:t>%</w:t>
       </w:r>
     </w:p>
     <w:p>
@@ -126,21 +150,29 @@
       </w:pPr>
       <w:r>
         <w:rPr/>
-        <w:t>7 hours to completion</w:t>
-      </w:r>
-    </w:p>
-    <w:p>
-      <w:pPr>
-        <w:pStyle w:val="Normal"/>
-        <w:numPr>
-          <w:ilvl w:val="0"/>
-          <w:numId w:val="1"/>
-        </w:numPr>
-        <w:rPr/>
-      </w:pPr>
-      <w:r>
-        <w:rPr/>
-        <w:t>1 hour was spent preparing the submission</w:t>
+        <w:t>32</w:t>
+      </w:r>
+      <w:r>
+        <w:rPr/>
+        <w:t xml:space="preserve"> hours to completion</w:t>
+      </w:r>
+    </w:p>
+    <w:p>
+      <w:pPr>
+        <w:pStyle w:val="Normal"/>
+        <w:numPr>
+          <w:ilvl w:val="0"/>
+          <w:numId w:val="1"/>
+        </w:numPr>
+        <w:rPr/>
+      </w:pPr>
+      <w:r>
+        <w:rPr/>
+        <w:t>2</w:t>
+      </w:r>
+      <w:r>
+        <w:rPr/>
+        <w:t xml:space="preserve"> hour was spent preparing the submission</w:t>
       </w:r>
     </w:p>
     <w:p>
@@ -168,7 +200,15 @@
       </w:pPr>
       <w:r>
         <w:rPr/>
-        <w:t>Achieving above 80% unit test coverage: I was able to get it above and all the way till 98% code coverage by testing all my base classes thoroughly</w:t>
+        <w:t>Achieving above 80% unit test coverage: I was able to get it above and all the way till 9</w:t>
+      </w:r>
+      <w:r>
+        <w:rPr/>
+        <w:t>2</w:t>
+      </w:r>
+      <w:r>
+        <w:rPr/>
+        <w:t>% code coverage by testing all my base classes thoroughly</w:t>
       </w:r>
     </w:p>
     <w:p>
@@ -207,6 +247,7 @@
       <w:pgNumType w:fmt="decimal"/>
       <w:formProt w:val="false"/>
       <w:textDirection w:val="lrTb"/>
+      <w:docGrid w:type="default" w:linePitch="240" w:charSpace="4294961151"/>
     </w:sectPr>
   </w:body>
 </w:document>
@@ -513,15 +554,12 @@
     <w:rPrDefault>
       <w:rPr>
         <w:rFonts w:ascii="Liberation Serif" w:hAnsi="Liberation Serif" w:eastAsia="Noto Sans CJK SC Regular" w:cs="FreeSans"/>
-        <w:sz w:val="24"/>
         <w:szCs w:val="24"/>
         <w:lang w:val="en-US" w:eastAsia="zh-CN" w:bidi="hi-IN"/>
       </w:rPr>
     </w:rPrDefault>
     <w:pPrDefault>
-      <w:pPr>
-        <w:widowControl/>
-      </w:pPr>
+      <w:pPr/>
     </w:pPrDefault>
   </w:docDefaults>
   <w:style w:type="paragraph" w:styleId="Normal">
@@ -529,14 +567,13 @@
     <w:qFormat/>
     <w:pPr>
       <w:widowControl/>
-      <w:kinsoku w:val="true"/>
-      <w:overflowPunct w:val="true"/>
-      <w:autoSpaceDE w:val="true"/>
+      <w:overflowPunct w:val="false"/>
       <w:bidi w:val="0"/>
+      <w:jc w:val="left"/>
     </w:pPr>
     <w:rPr>
       <w:rFonts w:ascii="Liberation Serif" w:hAnsi="Liberation Serif" w:eastAsia="Noto Sans CJK SC Regular" w:cs="FreeSans"/>
-      <w:color w:val="auto"/>
+      <w:color w:val="00000A"/>
       <w:sz w:val="24"/>
       <w:szCs w:val="24"/>
       <w:lang w:val="en-US" w:eastAsia="zh-CN" w:bidi="hi-IN"/>
@@ -555,6 +592,69 @@
       <w:color w:val="000080"/>
       <w:u w:val="single"/>
       <w:lang w:val="zxx" w:eastAsia="zxx" w:bidi="zxx"/>
+    </w:rPr>
+  </w:style>
+  <w:style w:type="character" w:styleId="ListLabel1">
+    <w:name w:val="ListLabel 1"/>
+    <w:qFormat/>
+    <w:rPr>
+      <w:rFonts w:cs="OpenSymbol"/>
+    </w:rPr>
+  </w:style>
+  <w:style w:type="character" w:styleId="ListLabel2">
+    <w:name w:val="ListLabel 2"/>
+    <w:qFormat/>
+    <w:rPr>
+      <w:rFonts w:cs="OpenSymbol"/>
+    </w:rPr>
+  </w:style>
+  <w:style w:type="character" w:styleId="ListLabel3">
+    <w:name w:val="ListLabel 3"/>
+    <w:qFormat/>
+    <w:rPr>
+      <w:rFonts w:cs="OpenSymbol"/>
+    </w:rPr>
+  </w:style>
+  <w:style w:type="character" w:styleId="ListLabel4">
+    <w:name w:val="ListLabel 4"/>
+    <w:qFormat/>
+    <w:rPr>
+      <w:rFonts w:cs="OpenSymbol"/>
+    </w:rPr>
+  </w:style>
+  <w:style w:type="character" w:styleId="ListLabel5">
+    <w:name w:val="ListLabel 5"/>
+    <w:qFormat/>
+    <w:rPr>
+      <w:rFonts w:cs="OpenSymbol"/>
+    </w:rPr>
+  </w:style>
+  <w:style w:type="character" w:styleId="ListLabel6">
+    <w:name w:val="ListLabel 6"/>
+    <w:qFormat/>
+    <w:rPr>
+      <w:rFonts w:cs="OpenSymbol"/>
+    </w:rPr>
+  </w:style>
+  <w:style w:type="character" w:styleId="ListLabel7">
+    <w:name w:val="ListLabel 7"/>
+    <w:qFormat/>
+    <w:rPr>
+      <w:rFonts w:cs="OpenSymbol"/>
+    </w:rPr>
+  </w:style>
+  <w:style w:type="character" w:styleId="ListLabel8">
+    <w:name w:val="ListLabel 8"/>
+    <w:qFormat/>
+    <w:rPr>
+      <w:rFonts w:cs="OpenSymbol"/>
+    </w:rPr>
+  </w:style>
+  <w:style w:type="character" w:styleId="ListLabel9">
+    <w:name w:val="ListLabel 9"/>
+    <w:qFormat/>
+    <w:rPr>
+      <w:rFonts w:cs="OpenSymbol"/>
     </w:rPr>
   </w:style>
   <w:style w:type="paragraph" w:styleId="Heading">

</xml_diff>